<commit_message>
mise a jours du 16.12.2020
</commit_message>
<xml_diff>
--- a/WIKI.docx
+++ b/WIKI.docx
@@ -134,17 +134,15 @@
           <w:color w:val="FF0000"/>
           <w:sz w:val="28"/>
         </w:rPr>
-        <w:t xml:space="preserve">Yoann </w:t>
-      </w:r>
-      <w:proofErr w:type="spellStart"/>
+        <w:t>Yoann Bonzon</w:t>
+      </w:r>
       <w:r>
         <w:rPr>
           <w:color w:val="FF0000"/>
           <w:sz w:val="28"/>
         </w:rPr>
-        <w:t>Bonzon</w:t>
-      </w:r>
-      <w:proofErr w:type="spellEnd"/>
+        <w:tab/>
+      </w:r>
       <w:r>
         <w:rPr>
           <w:color w:val="FF0000"/>
@@ -157,33 +155,25 @@
           <w:color w:val="FF0000"/>
           <w:sz w:val="28"/>
         </w:rPr>
-        <w:tab/>
+        <w:t>Mathi</w:t>
       </w:r>
       <w:r>
         <w:rPr>
           <w:color w:val="FF0000"/>
           <w:sz w:val="28"/>
         </w:rPr>
-        <w:t>Mathi</w:t>
+        <w:t>a</w:t>
       </w:r>
       <w:r>
         <w:rPr>
           <w:color w:val="FF0000"/>
           <w:sz w:val="28"/>
         </w:rPr>
-        <w:t>a</w:t>
-      </w:r>
-      <w:r>
-        <w:rPr>
-          <w:color w:val="FF0000"/>
-          <w:sz w:val="28"/>
-        </w:rPr>
-        <w:t>s Guignard</w:t>
-      </w:r>
-    </w:p>
-    <w:p>
-      <w:pPr>
-        <w:jc w:val="center"/>
+        <w:t>s Guignar</w:t>
+      </w:r>
+    </w:p>
+    <w:p>
+      <w:pPr>
         <w:rPr>
           <w:rFonts w:asciiTheme="majorHAnsi" w:eastAsiaTheme="majorEastAsia" w:hAnsiTheme="majorHAnsi" w:cstheme="majorBidi"/>
           <w:color w:val="FF0000"/>
@@ -206,17 +196,936 @@
       </w:pPr>
     </w:p>
     <w:p/>
+    <w:sdt>
+      <w:sdtPr>
+        <w:rPr>
+          <w:lang w:val="fr-FR"/>
+        </w:rPr>
+        <w:id w:val="1269813426"/>
+        <w:docPartObj>
+          <w:docPartGallery w:val="Table of Contents"/>
+          <w:docPartUnique/>
+        </w:docPartObj>
+      </w:sdtPr>
+      <w:sdtEndPr>
+        <w:rPr>
+          <w:rFonts w:asciiTheme="minorHAnsi" w:eastAsiaTheme="minorHAnsi" w:hAnsiTheme="minorHAnsi" w:cstheme="minorBidi"/>
+          <w:b/>
+          <w:bCs/>
+          <w:color w:val="auto"/>
+          <w:sz w:val="22"/>
+          <w:szCs w:val="22"/>
+          <w:lang w:eastAsia="en-US"/>
+        </w:rPr>
+      </w:sdtEndPr>
+      <w:sdtContent>
+        <w:p>
+          <w:pPr>
+            <w:pStyle w:val="En-ttedetabledesmatires"/>
+          </w:pPr>
+          <w:r>
+            <w:rPr>
+              <w:lang w:val="fr-FR"/>
+            </w:rPr>
+            <w:t>Table des matières</w:t>
+          </w:r>
+        </w:p>
+        <w:p>
+          <w:pPr>
+            <w:pStyle w:val="TM1"/>
+            <w:tabs>
+              <w:tab w:val="right" w:leader="dot" w:pos="9062"/>
+            </w:tabs>
+            <w:rPr>
+              <w:rFonts w:eastAsiaTheme="minorEastAsia"/>
+              <w:noProof/>
+              <w:lang w:eastAsia="fr-CH"/>
+            </w:rPr>
+          </w:pPr>
+          <w:r>
+            <w:rPr>
+              <w:b/>
+              <w:bCs/>
+              <w:lang w:val="fr-FR"/>
+            </w:rPr>
+            <w:fldChar w:fldCharType="begin"/>
+          </w:r>
+          <w:r>
+            <w:rPr>
+              <w:b/>
+              <w:bCs/>
+              <w:lang w:val="fr-FR"/>
+            </w:rPr>
+            <w:instrText xml:space="preserve"> TOC \o "1-3" \h \z \u </w:instrText>
+          </w:r>
+          <w:r>
+            <w:rPr>
+              <w:b/>
+              <w:bCs/>
+              <w:lang w:val="fr-FR"/>
+            </w:rPr>
+            <w:fldChar w:fldCharType="separate"/>
+          </w:r>
+          <w:hyperlink w:anchor="_Toc59028634" w:history="1">
+            <w:r>
+              <w:rPr>
+                <w:rStyle w:val="Lienhypertexte"/>
+                <w:noProof/>
+              </w:rPr>
+              <w:t>Résumé des Semaines</w:t>
+            </w:r>
+            <w:r>
+              <w:rPr>
+                <w:noProof/>
+                <w:webHidden/>
+              </w:rPr>
+              <w:tab/>
+            </w:r>
+            <w:r>
+              <w:rPr>
+                <w:noProof/>
+                <w:webHidden/>
+              </w:rPr>
+              <w:fldChar w:fldCharType="begin"/>
+            </w:r>
+            <w:r>
+              <w:rPr>
+                <w:noProof/>
+                <w:webHidden/>
+              </w:rPr>
+              <w:instrText xml:space="preserve"> PAGEREF _Toc59028634 \h </w:instrText>
+            </w:r>
+            <w:r>
+              <w:rPr>
+                <w:noProof/>
+                <w:webHidden/>
+              </w:rPr>
+            </w:r>
+            <w:r>
+              <w:rPr>
+                <w:noProof/>
+                <w:webHidden/>
+              </w:rPr>
+              <w:fldChar w:fldCharType="separate"/>
+            </w:r>
+            <w:r>
+              <w:rPr>
+                <w:noProof/>
+                <w:webHidden/>
+              </w:rPr>
+              <w:t>3</w:t>
+            </w:r>
+            <w:r>
+              <w:rPr>
+                <w:noProof/>
+                <w:webHidden/>
+              </w:rPr>
+              <w:fldChar w:fldCharType="end"/>
+            </w:r>
+          </w:hyperlink>
+        </w:p>
+        <w:p>
+          <w:pPr>
+            <w:pStyle w:val="TM2"/>
+            <w:tabs>
+              <w:tab w:val="right" w:leader="dot" w:pos="9062"/>
+            </w:tabs>
+            <w:rPr>
+              <w:rFonts w:eastAsiaTheme="minorEastAsia"/>
+              <w:noProof/>
+              <w:lang w:eastAsia="fr-CH"/>
+            </w:rPr>
+          </w:pPr>
+          <w:hyperlink w:anchor="_Toc59028635" w:history="1">
+            <w:r>
+              <w:rPr>
+                <w:rStyle w:val="Lienhypertexte"/>
+                <w:noProof/>
+              </w:rPr>
+              <w:t>Semaine 1 :</w:t>
+            </w:r>
+            <w:r>
+              <w:rPr>
+                <w:noProof/>
+                <w:webHidden/>
+              </w:rPr>
+              <w:tab/>
+            </w:r>
+            <w:r>
+              <w:rPr>
+                <w:noProof/>
+                <w:webHidden/>
+              </w:rPr>
+              <w:fldChar w:fldCharType="begin"/>
+            </w:r>
+            <w:r>
+              <w:rPr>
+                <w:noProof/>
+                <w:webHidden/>
+              </w:rPr>
+              <w:instrText xml:space="preserve"> PAGEREF _Toc59028635 \h </w:instrText>
+            </w:r>
+            <w:r>
+              <w:rPr>
+                <w:noProof/>
+                <w:webHidden/>
+              </w:rPr>
+            </w:r>
+            <w:r>
+              <w:rPr>
+                <w:noProof/>
+                <w:webHidden/>
+              </w:rPr>
+              <w:fldChar w:fldCharType="separate"/>
+            </w:r>
+            <w:r>
+              <w:rPr>
+                <w:noProof/>
+                <w:webHidden/>
+              </w:rPr>
+              <w:t>3</w:t>
+            </w:r>
+            <w:r>
+              <w:rPr>
+                <w:noProof/>
+                <w:webHidden/>
+              </w:rPr>
+              <w:fldChar w:fldCharType="end"/>
+            </w:r>
+          </w:hyperlink>
+        </w:p>
+        <w:p>
+          <w:pPr>
+            <w:pStyle w:val="TM2"/>
+            <w:tabs>
+              <w:tab w:val="right" w:leader="dot" w:pos="9062"/>
+            </w:tabs>
+            <w:rPr>
+              <w:rFonts w:eastAsiaTheme="minorEastAsia"/>
+              <w:noProof/>
+              <w:lang w:eastAsia="fr-CH"/>
+            </w:rPr>
+          </w:pPr>
+          <w:hyperlink w:anchor="_Toc59028636" w:history="1">
+            <w:r>
+              <w:rPr>
+                <w:rStyle w:val="Lienhypertexte"/>
+                <w:noProof/>
+              </w:rPr>
+              <w:t>Semaine 2 :</w:t>
+            </w:r>
+            <w:r>
+              <w:rPr>
+                <w:noProof/>
+                <w:webHidden/>
+              </w:rPr>
+              <w:tab/>
+            </w:r>
+            <w:r>
+              <w:rPr>
+                <w:noProof/>
+                <w:webHidden/>
+              </w:rPr>
+              <w:fldChar w:fldCharType="begin"/>
+            </w:r>
+            <w:r>
+              <w:rPr>
+                <w:noProof/>
+                <w:webHidden/>
+              </w:rPr>
+              <w:instrText xml:space="preserve"> PAGEREF _Toc59028636 \h </w:instrText>
+            </w:r>
+            <w:r>
+              <w:rPr>
+                <w:noProof/>
+                <w:webHidden/>
+              </w:rPr>
+            </w:r>
+            <w:r>
+              <w:rPr>
+                <w:noProof/>
+                <w:webHidden/>
+              </w:rPr>
+              <w:fldChar w:fldCharType="separate"/>
+            </w:r>
+            <w:r>
+              <w:rPr>
+                <w:noProof/>
+                <w:webHidden/>
+              </w:rPr>
+              <w:t>3</w:t>
+            </w:r>
+            <w:r>
+              <w:rPr>
+                <w:noProof/>
+                <w:webHidden/>
+              </w:rPr>
+              <w:fldChar w:fldCharType="end"/>
+            </w:r>
+          </w:hyperlink>
+        </w:p>
+        <w:p>
+          <w:pPr>
+            <w:pStyle w:val="TM2"/>
+            <w:tabs>
+              <w:tab w:val="right" w:leader="dot" w:pos="9062"/>
+            </w:tabs>
+            <w:rPr>
+              <w:rFonts w:eastAsiaTheme="minorEastAsia"/>
+              <w:noProof/>
+              <w:lang w:eastAsia="fr-CH"/>
+            </w:rPr>
+          </w:pPr>
+          <w:hyperlink w:anchor="_Toc59028637" w:history="1">
+            <w:r>
+              <w:rPr>
+                <w:rStyle w:val="Lienhypertexte"/>
+                <w:noProof/>
+              </w:rPr>
+              <w:t>Semaine 3 :</w:t>
+            </w:r>
+            <w:r>
+              <w:rPr>
+                <w:noProof/>
+                <w:webHidden/>
+              </w:rPr>
+              <w:tab/>
+            </w:r>
+            <w:r>
+              <w:rPr>
+                <w:noProof/>
+                <w:webHidden/>
+              </w:rPr>
+              <w:fldChar w:fldCharType="begin"/>
+            </w:r>
+            <w:r>
+              <w:rPr>
+                <w:noProof/>
+                <w:webHidden/>
+              </w:rPr>
+              <w:instrText xml:space="preserve"> PAGEREF _Toc59028637 \h </w:instrText>
+            </w:r>
+            <w:r>
+              <w:rPr>
+                <w:noProof/>
+                <w:webHidden/>
+              </w:rPr>
+            </w:r>
+            <w:r>
+              <w:rPr>
+                <w:noProof/>
+                <w:webHidden/>
+              </w:rPr>
+              <w:fldChar w:fldCharType="separate"/>
+            </w:r>
+            <w:r>
+              <w:rPr>
+                <w:noProof/>
+                <w:webHidden/>
+              </w:rPr>
+              <w:t>3</w:t>
+            </w:r>
+            <w:r>
+              <w:rPr>
+                <w:noProof/>
+                <w:webHidden/>
+              </w:rPr>
+              <w:fldChar w:fldCharType="end"/>
+            </w:r>
+          </w:hyperlink>
+        </w:p>
+        <w:p>
+          <w:pPr>
+            <w:pStyle w:val="TM2"/>
+            <w:tabs>
+              <w:tab w:val="right" w:leader="dot" w:pos="9062"/>
+            </w:tabs>
+            <w:rPr>
+              <w:rFonts w:eastAsiaTheme="minorEastAsia"/>
+              <w:noProof/>
+              <w:lang w:eastAsia="fr-CH"/>
+            </w:rPr>
+          </w:pPr>
+          <w:hyperlink w:anchor="_Toc59028638" w:history="1">
+            <w:r>
+              <w:rPr>
+                <w:rStyle w:val="Lienhypertexte"/>
+                <w:noProof/>
+              </w:rPr>
+              <w:t>Semaine 4 :</w:t>
+            </w:r>
+            <w:r>
+              <w:rPr>
+                <w:noProof/>
+                <w:webHidden/>
+              </w:rPr>
+              <w:tab/>
+            </w:r>
+            <w:r>
+              <w:rPr>
+                <w:noProof/>
+                <w:webHidden/>
+              </w:rPr>
+              <w:fldChar w:fldCharType="begin"/>
+            </w:r>
+            <w:r>
+              <w:rPr>
+                <w:noProof/>
+                <w:webHidden/>
+              </w:rPr>
+              <w:instrText xml:space="preserve"> PAGEREF _Toc59028638 \h </w:instrText>
+            </w:r>
+            <w:r>
+              <w:rPr>
+                <w:noProof/>
+                <w:webHidden/>
+              </w:rPr>
+            </w:r>
+            <w:r>
+              <w:rPr>
+                <w:noProof/>
+                <w:webHidden/>
+              </w:rPr>
+              <w:fldChar w:fldCharType="separate"/>
+            </w:r>
+            <w:r>
+              <w:rPr>
+                <w:noProof/>
+                <w:webHidden/>
+              </w:rPr>
+              <w:t>3</w:t>
+            </w:r>
+            <w:r>
+              <w:rPr>
+                <w:noProof/>
+                <w:webHidden/>
+              </w:rPr>
+              <w:fldChar w:fldCharType="end"/>
+            </w:r>
+          </w:hyperlink>
+        </w:p>
+        <w:p>
+          <w:pPr>
+            <w:pStyle w:val="TM2"/>
+            <w:tabs>
+              <w:tab w:val="right" w:leader="dot" w:pos="9062"/>
+            </w:tabs>
+            <w:rPr>
+              <w:rFonts w:eastAsiaTheme="minorEastAsia"/>
+              <w:noProof/>
+              <w:lang w:eastAsia="fr-CH"/>
+            </w:rPr>
+          </w:pPr>
+          <w:hyperlink w:anchor="_Toc59028639" w:history="1">
+            <w:r>
+              <w:rPr>
+                <w:rStyle w:val="Lienhypertexte"/>
+                <w:noProof/>
+              </w:rPr>
+              <w:t>Semaine 5 :</w:t>
+            </w:r>
+            <w:r>
+              <w:rPr>
+                <w:noProof/>
+                <w:webHidden/>
+              </w:rPr>
+              <w:tab/>
+            </w:r>
+            <w:r>
+              <w:rPr>
+                <w:noProof/>
+                <w:webHidden/>
+              </w:rPr>
+              <w:fldChar w:fldCharType="begin"/>
+            </w:r>
+            <w:r>
+              <w:rPr>
+                <w:noProof/>
+                <w:webHidden/>
+              </w:rPr>
+              <w:instrText xml:space="preserve"> PAGEREF _Toc59028639 \h </w:instrText>
+            </w:r>
+            <w:r>
+              <w:rPr>
+                <w:noProof/>
+                <w:webHidden/>
+              </w:rPr>
+            </w:r>
+            <w:r>
+              <w:rPr>
+                <w:noProof/>
+                <w:webHidden/>
+              </w:rPr>
+              <w:fldChar w:fldCharType="separate"/>
+            </w:r>
+            <w:r>
+              <w:rPr>
+                <w:noProof/>
+                <w:webHidden/>
+              </w:rPr>
+              <w:t>3</w:t>
+            </w:r>
+            <w:r>
+              <w:rPr>
+                <w:noProof/>
+                <w:webHidden/>
+              </w:rPr>
+              <w:fldChar w:fldCharType="end"/>
+            </w:r>
+          </w:hyperlink>
+        </w:p>
+        <w:p>
+          <w:pPr>
+            <w:pStyle w:val="TM1"/>
+            <w:tabs>
+              <w:tab w:val="right" w:leader="dot" w:pos="9062"/>
+            </w:tabs>
+            <w:rPr>
+              <w:rFonts w:eastAsiaTheme="minorEastAsia"/>
+              <w:noProof/>
+              <w:lang w:eastAsia="fr-CH"/>
+            </w:rPr>
+          </w:pPr>
+          <w:hyperlink w:anchor="_Toc59028640" w:history="1">
+            <w:r>
+              <w:rPr>
+                <w:rStyle w:val="Lienhypertexte"/>
+                <w:noProof/>
+              </w:rPr>
+              <w:t>Opération effectué</w:t>
+            </w:r>
+            <w:r>
+              <w:rPr>
+                <w:noProof/>
+                <w:webHidden/>
+              </w:rPr>
+              <w:tab/>
+            </w:r>
+            <w:r>
+              <w:rPr>
+                <w:noProof/>
+                <w:webHidden/>
+              </w:rPr>
+              <w:fldChar w:fldCharType="begin"/>
+            </w:r>
+            <w:r>
+              <w:rPr>
+                <w:noProof/>
+                <w:webHidden/>
+              </w:rPr>
+              <w:instrText xml:space="preserve"> PAGEREF _Toc59028640 \h </w:instrText>
+            </w:r>
+            <w:r>
+              <w:rPr>
+                <w:noProof/>
+                <w:webHidden/>
+              </w:rPr>
+            </w:r>
+            <w:r>
+              <w:rPr>
+                <w:noProof/>
+                <w:webHidden/>
+              </w:rPr>
+              <w:fldChar w:fldCharType="separate"/>
+            </w:r>
+            <w:r>
+              <w:rPr>
+                <w:noProof/>
+                <w:webHidden/>
+              </w:rPr>
+              <w:t>4</w:t>
+            </w:r>
+            <w:r>
+              <w:rPr>
+                <w:noProof/>
+                <w:webHidden/>
+              </w:rPr>
+              <w:fldChar w:fldCharType="end"/>
+            </w:r>
+          </w:hyperlink>
+        </w:p>
+        <w:p>
+          <w:pPr>
+            <w:pStyle w:val="TM2"/>
+            <w:tabs>
+              <w:tab w:val="right" w:leader="dot" w:pos="9062"/>
+            </w:tabs>
+            <w:rPr>
+              <w:rFonts w:eastAsiaTheme="minorEastAsia"/>
+              <w:noProof/>
+              <w:lang w:eastAsia="fr-CH"/>
+            </w:rPr>
+          </w:pPr>
+          <w:hyperlink w:anchor="_Toc59028641" w:history="1">
+            <w:r>
+              <w:rPr>
+                <w:rStyle w:val="Lienhypertexte"/>
+                <w:noProof/>
+              </w:rPr>
+              <w:t>Création de la clé d’installation de Catalina</w:t>
+            </w:r>
+            <w:r>
+              <w:rPr>
+                <w:noProof/>
+                <w:webHidden/>
+              </w:rPr>
+              <w:tab/>
+            </w:r>
+            <w:r>
+              <w:rPr>
+                <w:noProof/>
+                <w:webHidden/>
+              </w:rPr>
+              <w:fldChar w:fldCharType="begin"/>
+            </w:r>
+            <w:r>
+              <w:rPr>
+                <w:noProof/>
+                <w:webHidden/>
+              </w:rPr>
+              <w:instrText xml:space="preserve"> PAGEREF _Toc59028641 \h </w:instrText>
+            </w:r>
+            <w:r>
+              <w:rPr>
+                <w:noProof/>
+                <w:webHidden/>
+              </w:rPr>
+            </w:r>
+            <w:r>
+              <w:rPr>
+                <w:noProof/>
+                <w:webHidden/>
+              </w:rPr>
+              <w:fldChar w:fldCharType="separate"/>
+            </w:r>
+            <w:r>
+              <w:rPr>
+                <w:noProof/>
+                <w:webHidden/>
+              </w:rPr>
+              <w:t>4</w:t>
+            </w:r>
+            <w:r>
+              <w:rPr>
+                <w:noProof/>
+                <w:webHidden/>
+              </w:rPr>
+              <w:fldChar w:fldCharType="end"/>
+            </w:r>
+          </w:hyperlink>
+        </w:p>
+        <w:p>
+          <w:pPr>
+            <w:pStyle w:val="TM2"/>
+            <w:tabs>
+              <w:tab w:val="right" w:leader="dot" w:pos="9062"/>
+            </w:tabs>
+            <w:rPr>
+              <w:rFonts w:eastAsiaTheme="minorEastAsia"/>
+              <w:noProof/>
+              <w:lang w:eastAsia="fr-CH"/>
+            </w:rPr>
+          </w:pPr>
+          <w:hyperlink w:anchor="_Toc59028642" w:history="1">
+            <w:r>
+              <w:rPr>
+                <w:noProof/>
+                <w:webHidden/>
+              </w:rPr>
+              <w:tab/>
+            </w:r>
+            <w:r>
+              <w:rPr>
+                <w:noProof/>
+                <w:webHidden/>
+              </w:rPr>
+              <w:fldChar w:fldCharType="begin"/>
+            </w:r>
+            <w:r>
+              <w:rPr>
+                <w:noProof/>
+                <w:webHidden/>
+              </w:rPr>
+              <w:instrText xml:space="preserve"> PAGEREF _Toc59028642 \h </w:instrText>
+            </w:r>
+            <w:r>
+              <w:rPr>
+                <w:noProof/>
+                <w:webHidden/>
+              </w:rPr>
+            </w:r>
+            <w:r>
+              <w:rPr>
+                <w:noProof/>
+                <w:webHidden/>
+              </w:rPr>
+              <w:fldChar w:fldCharType="separate"/>
+            </w:r>
+            <w:r>
+              <w:rPr>
+                <w:noProof/>
+                <w:webHidden/>
+              </w:rPr>
+              <w:t>5</w:t>
+            </w:r>
+            <w:r>
+              <w:rPr>
+                <w:noProof/>
+                <w:webHidden/>
+              </w:rPr>
+              <w:fldChar w:fldCharType="end"/>
+            </w:r>
+          </w:hyperlink>
+        </w:p>
+        <w:p>
+          <w:pPr>
+            <w:pStyle w:val="TM2"/>
+            <w:tabs>
+              <w:tab w:val="right" w:leader="dot" w:pos="9062"/>
+            </w:tabs>
+            <w:rPr>
+              <w:rFonts w:eastAsiaTheme="minorEastAsia"/>
+              <w:noProof/>
+              <w:lang w:eastAsia="fr-CH"/>
+            </w:rPr>
+          </w:pPr>
+          <w:hyperlink w:anchor="_Toc59028643" w:history="1">
+            <w:r>
+              <w:rPr>
+                <w:rStyle w:val="Lienhypertexte"/>
+                <w:noProof/>
+              </w:rPr>
+              <w:t>Utilisation des raccourcis Windows avec karabiner element</w:t>
+            </w:r>
+            <w:r>
+              <w:rPr>
+                <w:noProof/>
+                <w:webHidden/>
+              </w:rPr>
+              <w:tab/>
+            </w:r>
+            <w:r>
+              <w:rPr>
+                <w:noProof/>
+                <w:webHidden/>
+              </w:rPr>
+              <w:fldChar w:fldCharType="begin"/>
+            </w:r>
+            <w:r>
+              <w:rPr>
+                <w:noProof/>
+                <w:webHidden/>
+              </w:rPr>
+              <w:instrText xml:space="preserve"> PAGEREF _Toc59028643 \h </w:instrText>
+            </w:r>
+            <w:r>
+              <w:rPr>
+                <w:noProof/>
+                <w:webHidden/>
+              </w:rPr>
+            </w:r>
+            <w:r>
+              <w:rPr>
+                <w:noProof/>
+                <w:webHidden/>
+              </w:rPr>
+              <w:fldChar w:fldCharType="separate"/>
+            </w:r>
+            <w:r>
+              <w:rPr>
+                <w:noProof/>
+                <w:webHidden/>
+              </w:rPr>
+              <w:t>6</w:t>
+            </w:r>
+            <w:r>
+              <w:rPr>
+                <w:noProof/>
+                <w:webHidden/>
+              </w:rPr>
+              <w:fldChar w:fldCharType="end"/>
+            </w:r>
+          </w:hyperlink>
+        </w:p>
+        <w:p>
+          <w:pPr>
+            <w:pStyle w:val="TM2"/>
+            <w:tabs>
+              <w:tab w:val="right" w:leader="dot" w:pos="9062"/>
+            </w:tabs>
+            <w:rPr>
+              <w:rFonts w:eastAsiaTheme="minorEastAsia"/>
+              <w:noProof/>
+              <w:lang w:eastAsia="fr-CH"/>
+            </w:rPr>
+          </w:pPr>
+          <w:hyperlink w:anchor="_Toc59028644" w:history="1">
+            <w:r>
+              <w:rPr>
+                <w:rStyle w:val="Lienhypertexte"/>
+                <w:noProof/>
+              </w:rPr>
+              <w:t>Installation</w:t>
+            </w:r>
+            <w:r>
+              <w:rPr>
+                <w:noProof/>
+                <w:webHidden/>
+              </w:rPr>
+              <w:tab/>
+            </w:r>
+            <w:r>
+              <w:rPr>
+                <w:noProof/>
+                <w:webHidden/>
+              </w:rPr>
+              <w:fldChar w:fldCharType="begin"/>
+            </w:r>
+            <w:r>
+              <w:rPr>
+                <w:noProof/>
+                <w:webHidden/>
+              </w:rPr>
+              <w:instrText xml:space="preserve"> PAGEREF _Toc59028644 \h </w:instrText>
+            </w:r>
+            <w:r>
+              <w:rPr>
+                <w:noProof/>
+                <w:webHidden/>
+              </w:rPr>
+            </w:r>
+            <w:r>
+              <w:rPr>
+                <w:noProof/>
+                <w:webHidden/>
+              </w:rPr>
+              <w:fldChar w:fldCharType="separate"/>
+            </w:r>
+            <w:r>
+              <w:rPr>
+                <w:noProof/>
+                <w:webHidden/>
+              </w:rPr>
+              <w:t>7</w:t>
+            </w:r>
+            <w:r>
+              <w:rPr>
+                <w:noProof/>
+                <w:webHidden/>
+              </w:rPr>
+              <w:fldChar w:fldCharType="end"/>
+            </w:r>
+          </w:hyperlink>
+        </w:p>
+        <w:p>
+          <w:pPr>
+            <w:pStyle w:val="TM2"/>
+            <w:tabs>
+              <w:tab w:val="right" w:leader="dot" w:pos="9062"/>
+            </w:tabs>
+            <w:rPr>
+              <w:rFonts w:eastAsiaTheme="minorEastAsia"/>
+              <w:noProof/>
+              <w:lang w:eastAsia="fr-CH"/>
+            </w:rPr>
+          </w:pPr>
+          <w:hyperlink w:anchor="_Toc59028645" w:history="1">
+            <w:r>
+              <w:rPr>
+                <w:rStyle w:val="Lienhypertexte"/>
+                <w:noProof/>
+              </w:rPr>
+              <w:t>Gestion des disques</w:t>
+            </w:r>
+            <w:r>
+              <w:rPr>
+                <w:noProof/>
+                <w:webHidden/>
+              </w:rPr>
+              <w:tab/>
+            </w:r>
+            <w:r>
+              <w:rPr>
+                <w:noProof/>
+                <w:webHidden/>
+              </w:rPr>
+              <w:fldChar w:fldCharType="begin"/>
+            </w:r>
+            <w:r>
+              <w:rPr>
+                <w:noProof/>
+                <w:webHidden/>
+              </w:rPr>
+              <w:instrText xml:space="preserve"> PAGEREF _Toc59028645 \h </w:instrText>
+            </w:r>
+            <w:r>
+              <w:rPr>
+                <w:noProof/>
+                <w:webHidden/>
+              </w:rPr>
+            </w:r>
+            <w:r>
+              <w:rPr>
+                <w:noProof/>
+                <w:webHidden/>
+              </w:rPr>
+              <w:fldChar w:fldCharType="separate"/>
+            </w:r>
+            <w:r>
+              <w:rPr>
+                <w:noProof/>
+                <w:webHidden/>
+              </w:rPr>
+              <w:t>8</w:t>
+            </w:r>
+            <w:r>
+              <w:rPr>
+                <w:noProof/>
+                <w:webHidden/>
+              </w:rPr>
+              <w:fldChar w:fldCharType="end"/>
+            </w:r>
+          </w:hyperlink>
+        </w:p>
+        <w:p>
+          <w:r>
+            <w:rPr>
+              <w:b/>
+              <w:bCs/>
+              <w:lang w:val="fr-FR"/>
+            </w:rPr>
+            <w:fldChar w:fldCharType="end"/>
+          </w:r>
+        </w:p>
+      </w:sdtContent>
+    </w:sdt>
+    <w:p>
+      <w:r>
+        <w:br w:type="page"/>
+      </w:r>
+    </w:p>
+    <w:p/>
     <w:p>
       <w:pPr>
         <w:pStyle w:val="Titre1"/>
       </w:pPr>
+      <w:bookmarkStart w:id="0" w:name="_Toc59028634"/>
       <w:r>
         <w:t>Résumé des Semaines</w:t>
       </w:r>
-    </w:p>
-    <w:p>
-      <w:r>
-        <w:t xml:space="preserve">Semaine 1 : </w:t>
+      <w:bookmarkEnd w:id="0"/>
+    </w:p>
+    <w:p>
+      <w:pPr>
+        <w:pStyle w:val="Titre2"/>
+      </w:pPr>
+      <w:bookmarkStart w:id="1" w:name="_Toc59028635"/>
+      <w:r>
+        <w:t>Semaine 1 :</w:t>
+      </w:r>
+      <w:bookmarkEnd w:id="1"/>
+      <w:r>
+        <w:t xml:space="preserve"> </w:t>
       </w:r>
     </w:p>
     <w:p>
@@ -225,34 +1134,42 @@
         <w:t xml:space="preserve">Nous nous sommes Familiarisé avec les MAC Mini, nous avons Réussi à installer les ordinateurs sans trop de problème Nous n’avons pas eu de problème quelconque. </w:t>
       </w:r>
     </w:p>
-    <w:p>
+    <w:p/>
+    <w:p>
+      <w:pPr>
+        <w:pStyle w:val="Titre2"/>
+      </w:pPr>
+      <w:bookmarkStart w:id="2" w:name="_Toc59028636"/>
       <w:r>
         <w:t>Semaine 2 :</w:t>
       </w:r>
+      <w:bookmarkEnd w:id="2"/>
     </w:p>
     <w:p>
       <w:pPr>
         <w:ind w:firstLine="708"/>
       </w:pPr>
       <w:r>
-        <w:t xml:space="preserve"> Nous avons réinstallé les 2 mac mini le 2014 sur « Catalina 10.15.1 » et le 2018 sur « </w:t>
-      </w:r>
-      <w:proofErr w:type="spellStart"/>
-      <w:r>
-        <w:t>Big</w:t>
-      </w:r>
-      <w:proofErr w:type="spellEnd"/>
-      <w:r>
-        <w:t xml:space="preserve"> Sur 11.0.1 » les installation ont été très long </w:t>
+        <w:t xml:space="preserve"> Nous avons réinstallé les 2 mac mini le 2014 sur « Catalina 10.15.1 » et le 2018 sur « Big Sur 11.0.1 » les installation ont été très long </w:t>
       </w:r>
       <w:r>
         <w:t>mais ont été complété sans problème.</w:t>
       </w:r>
     </w:p>
     <w:p>
+      <w:pPr>
+        <w:ind w:firstLine="708"/>
+      </w:pPr>
+    </w:p>
+    <w:p>
+      <w:pPr>
+        <w:pStyle w:val="Titre2"/>
+      </w:pPr>
+      <w:bookmarkStart w:id="3" w:name="_Toc59028637"/>
       <w:r>
         <w:t>Semaine 3 :</w:t>
       </w:r>
+      <w:bookmarkEnd w:id="3"/>
     </w:p>
     <w:p>
       <w:r>
@@ -266,10 +1183,16 @@
         <w:t>.</w:t>
       </w:r>
     </w:p>
-    <w:p>
+    <w:p/>
+    <w:p>
+      <w:pPr>
+        <w:pStyle w:val="Titre2"/>
+      </w:pPr>
+      <w:bookmarkStart w:id="4" w:name="_Toc59028638"/>
       <w:r>
         <w:t>Semaine 4 :</w:t>
       </w:r>
+      <w:bookmarkEnd w:id="4"/>
     </w:p>
     <w:p>
       <w:r>
@@ -277,21 +1200,41 @@
         <w:t>Mise a jours de la Documentation, installation</w:t>
       </w:r>
       <w:r>
-        <w:t xml:space="preserve"> </w:t>
-      </w:r>
-      <w:proofErr w:type="spellStart"/>
-      <w:r>
-        <w:t>Karabiner</w:t>
-      </w:r>
-      <w:proofErr w:type="spellEnd"/>
-      <w:r>
-        <w:t xml:space="preserve"> pour les raccourcis Windows , avancement dans les exercices.</w:t>
-      </w:r>
+        <w:t xml:space="preserve"> Karabiner pour les raccourcis </w:t>
+      </w:r>
+      <w:r>
+        <w:t>Windows, avancement dans les exercices, prise des sreen et finition des utilisateurs.</w:t>
+      </w:r>
+    </w:p>
+    <w:p/>
+    <w:p>
+      <w:pPr>
+        <w:pStyle w:val="Titre2"/>
+      </w:pPr>
+      <w:bookmarkStart w:id="5" w:name="_Toc59028639"/>
+      <w:r>
+        <w:t>Semaine 5 :</w:t>
+      </w:r>
+      <w:bookmarkEnd w:id="5"/>
+    </w:p>
+    <w:p>
+      <w:r>
+        <w:tab/>
+      </w:r>
+      <w:r>
+        <w:t xml:space="preserve">Système de fichier et stockage, nous avons </w:t>
+      </w:r>
+      <w:r>
+        <w:t xml:space="preserve">fait les sreens des interface du système de fichier de notre MAC </w:t>
+      </w:r>
+      <w:r>
+        <w:t>et incorporer les images au word</w:t>
+      </w:r>
+      <w:bookmarkStart w:id="6" w:name="_GoBack"/>
+      <w:bookmarkEnd w:id="6"/>
       <w:r>
         <w:br w:type="page"/>
       </w:r>
-      <w:bookmarkStart w:id="0" w:name="_GoBack"/>
-      <w:bookmarkEnd w:id="0"/>
     </w:p>
     <w:p>
       <w:pPr>
@@ -300,6 +1243,7 @@
           <w:u w:val="single"/>
         </w:rPr>
       </w:pPr>
+      <w:bookmarkStart w:id="7" w:name="_Toc59028640"/>
       <w:r>
         <w:rPr>
           <w:u w:val="single"/>
@@ -307,149 +1251,651 @@
         <w:lastRenderedPageBreak/>
         <w:t>Opération effectué</w:t>
       </w:r>
+      <w:bookmarkEnd w:id="7"/>
     </w:p>
     <w:p/>
     <w:p>
       <w:pPr>
         <w:pStyle w:val="Titre2"/>
-        <w:rPr>
+      </w:pPr>
+      <w:bookmarkStart w:id="8" w:name="_Toc59028641"/>
+      <w:r>
+        <w:t>Création de la clé d’installation de Catalina</w:t>
+      </w:r>
+      <w:bookmarkEnd w:id="8"/>
+      <w:r>
+        <w:t xml:space="preserve"> </w:t>
+      </w:r>
+    </w:p>
+    <w:p>
+      <w:r>
+        <w:t xml:space="preserve">Télécharger la version via l’App store et installer disk creator pour faire une clé </w:t>
+      </w:r>
+    </w:p>
+    <w:p>
+      <w:r>
+        <w:t>Ce qui créera une version bootable qui permettra de réinstaller Catalina pour notre cas</w:t>
+      </w:r>
+    </w:p>
+    <w:p>
+      <w:r>
+        <w:rPr>
+          <w:noProof/>
+          <w:lang w:eastAsia="fr-CH"/>
+        </w:rPr>
+        <w:drawing>
+          <wp:anchor distT="0" distB="0" distL="114300" distR="114300" simplePos="0" relativeHeight="251668480" behindDoc="0" locked="0" layoutInCell="1" allowOverlap="1">
+            <wp:simplePos x="0" y="0"/>
+            <wp:positionH relativeFrom="margin">
+              <wp:posOffset>-14631</wp:posOffset>
+            </wp:positionH>
+            <wp:positionV relativeFrom="margin">
+              <wp:posOffset>4244467</wp:posOffset>
+            </wp:positionV>
+            <wp:extent cx="5760720" cy="1795145"/>
+            <wp:effectExtent l="0" t="0" r="0" b="0"/>
+            <wp:wrapTopAndBottom/>
+            <wp:docPr id="5" name="Image 5"/>
+            <wp:cNvGraphicFramePr>
+              <a:graphicFrameLocks xmlns:a="http://schemas.openxmlformats.org/drawingml/2006/main" noChangeAspect="1"/>
+            </wp:cNvGraphicFramePr>
+            <a:graphic xmlns:a="http://schemas.openxmlformats.org/drawingml/2006/main">
+              <a:graphicData uri="http://schemas.openxmlformats.org/drawingml/2006/picture">
+                <pic:pic xmlns:pic="http://schemas.openxmlformats.org/drawingml/2006/picture">
+                  <pic:nvPicPr>
+                    <pic:cNvPr id="5" name="Capture d’écran 2020-12-09 à 16.12.30.png"/>
+                    <pic:cNvPicPr/>
+                  </pic:nvPicPr>
+                  <pic:blipFill>
+                    <a:blip r:embed="rId8">
+                      <a:extLst>
+                        <a:ext uri="{28A0092B-C50C-407E-A947-70E740481C1C}">
+                          <a14:useLocalDpi xmlns:a14="http://schemas.microsoft.com/office/drawing/2010/main" val="0"/>
+                        </a:ext>
+                      </a:extLst>
+                    </a:blip>
+                    <a:stretch>
+                      <a:fillRect/>
+                    </a:stretch>
+                  </pic:blipFill>
+                  <pic:spPr>
+                    <a:xfrm>
+                      <a:off x="0" y="0"/>
+                      <a:ext cx="5760720" cy="1795145"/>
+                    </a:xfrm>
+                    <a:prstGeom prst="rect">
+                      <a:avLst/>
+                    </a:prstGeom>
+                  </pic:spPr>
+                </pic:pic>
+              </a:graphicData>
+            </a:graphic>
+          </wp:anchor>
+        </w:drawing>
+      </w:r>
+      <w:r>
+        <w:rPr>
+          <w:noProof/>
+          <w:lang w:eastAsia="fr-CH"/>
+        </w:rPr>
+        <w:drawing>
+          <wp:anchor distT="0" distB="0" distL="114300" distR="114300" simplePos="0" relativeHeight="251667456" behindDoc="0" locked="0" layoutInCell="1" allowOverlap="1">
+            <wp:simplePos x="0" y="0"/>
+            <wp:positionH relativeFrom="column">
+              <wp:posOffset>-25</wp:posOffset>
+            </wp:positionH>
+            <wp:positionV relativeFrom="page">
+              <wp:posOffset>2238451</wp:posOffset>
+            </wp:positionV>
+            <wp:extent cx="4708525" cy="2651125"/>
+            <wp:effectExtent l="0" t="0" r="0" b="0"/>
+            <wp:wrapTopAndBottom/>
+            <wp:docPr id="4" name="Image 4"/>
+            <wp:cNvGraphicFramePr>
+              <a:graphicFrameLocks xmlns:a="http://schemas.openxmlformats.org/drawingml/2006/main" noChangeAspect="1"/>
+            </wp:cNvGraphicFramePr>
+            <a:graphic xmlns:a="http://schemas.openxmlformats.org/drawingml/2006/main">
+              <a:graphicData uri="http://schemas.openxmlformats.org/drawingml/2006/picture">
+                <pic:pic xmlns:pic="http://schemas.openxmlformats.org/drawingml/2006/picture">
+                  <pic:nvPicPr>
+                    <pic:cNvPr id="4" name="Capture d’écran 2020-12-09 à 16.11.59.png"/>
+                    <pic:cNvPicPr/>
+                  </pic:nvPicPr>
+                  <pic:blipFill>
+                    <a:blip r:embed="rId9" cstate="print">
+                      <a:extLst>
+                        <a:ext uri="{28A0092B-C50C-407E-A947-70E740481C1C}">
+                          <a14:useLocalDpi xmlns:a14="http://schemas.microsoft.com/office/drawing/2010/main" val="0"/>
+                        </a:ext>
+                      </a:extLst>
+                    </a:blip>
+                    <a:stretch>
+                      <a:fillRect/>
+                    </a:stretch>
+                  </pic:blipFill>
+                  <pic:spPr>
+                    <a:xfrm>
+                      <a:off x="0" y="0"/>
+                      <a:ext cx="4708525" cy="2651125"/>
+                    </a:xfrm>
+                    <a:prstGeom prst="rect">
+                      <a:avLst/>
+                    </a:prstGeom>
+                  </pic:spPr>
+                </pic:pic>
+              </a:graphicData>
+            </a:graphic>
+          </wp:anchor>
+        </w:drawing>
+      </w:r>
+    </w:p>
+    <w:p>
+      <w:pPr>
+        <w:pStyle w:val="Titre2"/>
+      </w:pPr>
+      <w:bookmarkStart w:id="9" w:name="_Toc59028642"/>
+      <w:r>
+        <w:rPr>
+          <w:noProof/>
+          <w:lang w:eastAsia="fr-CH"/>
+        </w:rPr>
+        <w:lastRenderedPageBreak/>
+        <w:drawing>
+          <wp:anchor distT="0" distB="0" distL="114300" distR="114300" simplePos="0" relativeHeight="251670528" behindDoc="0" locked="0" layoutInCell="1" allowOverlap="1">
+            <wp:simplePos x="0" y="0"/>
+            <wp:positionH relativeFrom="margin">
+              <wp:align>left</wp:align>
+            </wp:positionH>
+            <wp:positionV relativeFrom="page">
+              <wp:posOffset>709372</wp:posOffset>
+            </wp:positionV>
+            <wp:extent cx="2573020" cy="3996055"/>
+            <wp:effectExtent l="0" t="0" r="0" b="4445"/>
+            <wp:wrapTopAndBottom/>
+            <wp:docPr id="9" name="Image 9"/>
+            <wp:cNvGraphicFramePr>
+              <a:graphicFrameLocks xmlns:a="http://schemas.openxmlformats.org/drawingml/2006/main" noChangeAspect="1"/>
+            </wp:cNvGraphicFramePr>
+            <a:graphic xmlns:a="http://schemas.openxmlformats.org/drawingml/2006/main">
+              <a:graphicData uri="http://schemas.openxmlformats.org/drawingml/2006/picture">
+                <pic:pic xmlns:pic="http://schemas.openxmlformats.org/drawingml/2006/picture">
+                  <pic:nvPicPr>
+                    <pic:cNvPr id="9" name="Capture d’écran 2020-12-09 à 16.38.29.png"/>
+                    <pic:cNvPicPr/>
+                  </pic:nvPicPr>
+                  <pic:blipFill>
+                    <a:blip r:embed="rId10">
+                      <a:extLst>
+                        <a:ext uri="{28A0092B-C50C-407E-A947-70E740481C1C}">
+                          <a14:useLocalDpi xmlns:a14="http://schemas.microsoft.com/office/drawing/2010/main" val="0"/>
+                        </a:ext>
+                      </a:extLst>
+                    </a:blip>
+                    <a:stretch>
+                      <a:fillRect/>
+                    </a:stretch>
+                  </pic:blipFill>
+                  <pic:spPr>
+                    <a:xfrm>
+                      <a:off x="0" y="0"/>
+                      <a:ext cx="2573020" cy="3996055"/>
+                    </a:xfrm>
+                    <a:prstGeom prst="rect">
+                      <a:avLst/>
+                    </a:prstGeom>
+                  </pic:spPr>
+                </pic:pic>
+              </a:graphicData>
+            </a:graphic>
+            <wp14:sizeRelH relativeFrom="margin">
+              <wp14:pctWidth>0</wp14:pctWidth>
+            </wp14:sizeRelH>
+            <wp14:sizeRelV relativeFrom="margin">
+              <wp14:pctHeight>0</wp14:pctHeight>
+            </wp14:sizeRelV>
+          </wp:anchor>
+        </w:drawing>
+      </w:r>
+      <w:r>
+        <w:rPr>
+          <w:noProof/>
+          <w:lang w:eastAsia="fr-CH"/>
+        </w:rPr>
+        <w:drawing>
+          <wp:anchor distT="0" distB="0" distL="114300" distR="114300" simplePos="0" relativeHeight="251671552" behindDoc="0" locked="0" layoutInCell="1" allowOverlap="1">
+            <wp:simplePos x="0" y="0"/>
+            <wp:positionH relativeFrom="column">
+              <wp:posOffset>936346</wp:posOffset>
+            </wp:positionH>
+            <wp:positionV relativeFrom="paragraph">
+              <wp:posOffset>4323004</wp:posOffset>
+            </wp:positionV>
+            <wp:extent cx="4004076" cy="2334387"/>
+            <wp:effectExtent l="0" t="0" r="0" b="8890"/>
+            <wp:wrapTopAndBottom/>
+            <wp:docPr id="10" name="Image 10"/>
+            <wp:cNvGraphicFramePr>
+              <a:graphicFrameLocks xmlns:a="http://schemas.openxmlformats.org/drawingml/2006/main" noChangeAspect="1"/>
+            </wp:cNvGraphicFramePr>
+            <a:graphic xmlns:a="http://schemas.openxmlformats.org/drawingml/2006/main">
+              <a:graphicData uri="http://schemas.openxmlformats.org/drawingml/2006/picture">
+                <pic:pic xmlns:pic="http://schemas.openxmlformats.org/drawingml/2006/picture">
+                  <pic:nvPicPr>
+                    <pic:cNvPr id="10" name="Capture d’écran 2020-12-11 à 11.49.02.png"/>
+                    <pic:cNvPicPr/>
+                  </pic:nvPicPr>
+                  <pic:blipFill>
+                    <a:blip r:embed="rId11" cstate="print">
+                      <a:extLst>
+                        <a:ext uri="{28A0092B-C50C-407E-A947-70E740481C1C}">
+                          <a14:useLocalDpi xmlns:a14="http://schemas.microsoft.com/office/drawing/2010/main" val="0"/>
+                        </a:ext>
+                      </a:extLst>
+                    </a:blip>
+                    <a:stretch>
+                      <a:fillRect/>
+                    </a:stretch>
+                  </pic:blipFill>
+                  <pic:spPr>
+                    <a:xfrm>
+                      <a:off x="0" y="0"/>
+                      <a:ext cx="4004076" cy="2334387"/>
+                    </a:xfrm>
+                    <a:prstGeom prst="rect">
+                      <a:avLst/>
+                    </a:prstGeom>
+                  </pic:spPr>
+                </pic:pic>
+              </a:graphicData>
+            </a:graphic>
+          </wp:anchor>
+        </w:drawing>
+      </w:r>
+      <w:r>
+        <w:rPr>
+          <w:noProof/>
+          <w:lang w:eastAsia="fr-CH"/>
+        </w:rPr>
+        <w:drawing>
+          <wp:anchor distT="0" distB="0" distL="114300" distR="114300" simplePos="0" relativeHeight="251669504" behindDoc="0" locked="0" layoutInCell="1" allowOverlap="1">
+            <wp:simplePos x="0" y="0"/>
+            <wp:positionH relativeFrom="column">
+              <wp:posOffset>3385515</wp:posOffset>
+            </wp:positionH>
+            <wp:positionV relativeFrom="margin">
+              <wp:posOffset>-211557</wp:posOffset>
+            </wp:positionV>
+            <wp:extent cx="2626995" cy="4055745"/>
+            <wp:effectExtent l="0" t="0" r="1905" b="1905"/>
+            <wp:wrapTopAndBottom/>
+            <wp:docPr id="6" name="Image 6"/>
+            <wp:cNvGraphicFramePr>
+              <a:graphicFrameLocks xmlns:a="http://schemas.openxmlformats.org/drawingml/2006/main" noChangeAspect="1"/>
+            </wp:cNvGraphicFramePr>
+            <a:graphic xmlns:a="http://schemas.openxmlformats.org/drawingml/2006/main">
+              <a:graphicData uri="http://schemas.openxmlformats.org/drawingml/2006/picture">
+                <pic:pic xmlns:pic="http://schemas.openxmlformats.org/drawingml/2006/picture">
+                  <pic:nvPicPr>
+                    <pic:cNvPr id="6" name="Capture d’écran 2020-12-09 à 16.14.18.png"/>
+                    <pic:cNvPicPr/>
+                  </pic:nvPicPr>
+                  <pic:blipFill>
+                    <a:blip r:embed="rId12">
+                      <a:extLst>
+                        <a:ext uri="{28A0092B-C50C-407E-A947-70E740481C1C}">
+                          <a14:useLocalDpi xmlns:a14="http://schemas.microsoft.com/office/drawing/2010/main" val="0"/>
+                        </a:ext>
+                      </a:extLst>
+                    </a:blip>
+                    <a:stretch>
+                      <a:fillRect/>
+                    </a:stretch>
+                  </pic:blipFill>
+                  <pic:spPr>
+                    <a:xfrm>
+                      <a:off x="0" y="0"/>
+                      <a:ext cx="2626995" cy="4055745"/>
+                    </a:xfrm>
+                    <a:prstGeom prst="rect">
+                      <a:avLst/>
+                    </a:prstGeom>
+                  </pic:spPr>
+                </pic:pic>
+              </a:graphicData>
+            </a:graphic>
+            <wp14:sizeRelH relativeFrom="margin">
+              <wp14:pctWidth>0</wp14:pctWidth>
+            </wp14:sizeRelH>
+            <wp14:sizeRelV relativeFrom="margin">
+              <wp14:pctHeight>0</wp14:pctHeight>
+            </wp14:sizeRelV>
+          </wp:anchor>
+        </w:drawing>
+      </w:r>
+      <w:bookmarkEnd w:id="9"/>
+    </w:p>
+    <w:p>
+      <w:pPr>
+        <w:pStyle w:val="Titre2"/>
+      </w:pPr>
+    </w:p>
+    <w:p>
+      <w:pPr>
+        <w:pStyle w:val="Titre2"/>
+      </w:pPr>
+    </w:p>
+    <w:p>
+      <w:pPr>
+        <w:pStyle w:val="Titre2"/>
+      </w:pPr>
+    </w:p>
+    <w:p>
+      <w:pPr>
+        <w:pStyle w:val="Titre2"/>
+      </w:pPr>
+    </w:p>
+    <w:p/>
+    <w:p>
+      <w:pPr>
+        <w:pStyle w:val="Titre2"/>
+      </w:pPr>
+    </w:p>
+    <w:p>
+      <w:pPr>
+        <w:pStyle w:val="Titre2"/>
+      </w:pPr>
+    </w:p>
+    <w:p/>
+    <w:p>
+      <w:pPr>
+        <w:pStyle w:val="Titre2"/>
+      </w:pPr>
+    </w:p>
+    <w:p>
+      <w:pPr>
+        <w:pStyle w:val="Titre2"/>
+      </w:pPr>
+      <w:bookmarkStart w:id="10" w:name="_Toc59028643"/>
+      <w:r>
+        <w:t>Utilisation des raccourcis Windows</w:t>
+      </w:r>
+      <w:r>
+        <w:t xml:space="preserve"> avec karabiner element</w:t>
+      </w:r>
+      <w:bookmarkEnd w:id="10"/>
+    </w:p>
+    <w:p>
+      <w:r>
+        <w:t>Il s’agit d’un logiciel qui nous aide à utiliser le mac en utilisent les raccourcis</w:t>
+      </w:r>
+      <w:r>
+        <w:t xml:space="preserve"> Windows</w:t>
+      </w:r>
+    </w:p>
+    <w:p>
+      <w:r>
+        <w:t>Il requière quelque autorisation n’émoient elles sont très simples à mettre en place</w:t>
+      </w:r>
+    </w:p>
+    <w:p>
+      <w:r>
+        <w:t>Karabiner demande aussi de télécharger un pack de raccourcis</w:t>
+      </w:r>
+      <w:r>
+        <w:t xml:space="preserve"> à installer </w:t>
+      </w:r>
+    </w:p>
+    <w:p>
+      <w:r>
+        <w:t>Après sa les raccourcies Windows Standard devrais marcher</w:t>
+      </w:r>
+      <w:r>
+        <w:t xml:space="preserve">  </w:t>
+      </w:r>
+    </w:p>
+    <w:p>
+      <w:r>
+        <w:rPr>
+          <w:noProof/>
+          <w:lang w:eastAsia="fr-CH"/>
+        </w:rPr>
+        <w:drawing>
+          <wp:inline distT="0" distB="0" distL="0" distR="0">
+            <wp:extent cx="5760720" cy="3102610"/>
+            <wp:effectExtent l="0" t="0" r="0" b="2540"/>
+            <wp:docPr id="1" name="Image 1"/>
+            <wp:cNvGraphicFramePr>
+              <a:graphicFrameLocks xmlns:a="http://schemas.openxmlformats.org/drawingml/2006/main" noChangeAspect="1"/>
+            </wp:cNvGraphicFramePr>
+            <a:graphic xmlns:a="http://schemas.openxmlformats.org/drawingml/2006/main">
+              <a:graphicData uri="http://schemas.openxmlformats.org/drawingml/2006/picture">
+                <pic:pic xmlns:pic="http://schemas.openxmlformats.org/drawingml/2006/picture">
+                  <pic:nvPicPr>
+                    <pic:cNvPr id="1" name="Capture d’écran 2020-12-09 à 15.52.38.png"/>
+                    <pic:cNvPicPr/>
+                  </pic:nvPicPr>
+                  <pic:blipFill>
+                    <a:blip r:embed="rId13" cstate="print">
+                      <a:extLst>
+                        <a:ext uri="{28A0092B-C50C-407E-A947-70E740481C1C}">
+                          <a14:useLocalDpi xmlns:a14="http://schemas.microsoft.com/office/drawing/2010/main" val="0"/>
+                        </a:ext>
+                      </a:extLst>
+                    </a:blip>
+                    <a:stretch>
+                      <a:fillRect/>
+                    </a:stretch>
+                  </pic:blipFill>
+                  <pic:spPr>
+                    <a:xfrm>
+                      <a:off x="0" y="0"/>
+                      <a:ext cx="5760720" cy="3102610"/>
+                    </a:xfrm>
+                    <a:prstGeom prst="rect">
+                      <a:avLst/>
+                    </a:prstGeom>
+                  </pic:spPr>
+                </pic:pic>
+              </a:graphicData>
+            </a:graphic>
+          </wp:inline>
+        </w:drawing>
+      </w:r>
+    </w:p>
+    <w:p>
+      <w:r>
+        <w:rPr>
+          <w:noProof/>
+          <w:lang w:eastAsia="fr-CH"/>
+        </w:rPr>
+        <w:drawing>
+          <wp:inline distT="0" distB="0" distL="0" distR="0">
+            <wp:extent cx="5760720" cy="2747645"/>
+            <wp:effectExtent l="0" t="0" r="0" b="0"/>
+            <wp:docPr id="2" name="Image 2"/>
+            <wp:cNvGraphicFramePr>
+              <a:graphicFrameLocks xmlns:a="http://schemas.openxmlformats.org/drawingml/2006/main" noChangeAspect="1"/>
+            </wp:cNvGraphicFramePr>
+            <a:graphic xmlns:a="http://schemas.openxmlformats.org/drawingml/2006/main">
+              <a:graphicData uri="http://schemas.openxmlformats.org/drawingml/2006/picture">
+                <pic:pic xmlns:pic="http://schemas.openxmlformats.org/drawingml/2006/picture">
+                  <pic:nvPicPr>
+                    <pic:cNvPr id="2" name="Capture d’écran 2020-12-09 à 15.53.33.png"/>
+                    <pic:cNvPicPr/>
+                  </pic:nvPicPr>
+                  <pic:blipFill>
+                    <a:blip r:embed="rId14">
+                      <a:extLst>
+                        <a:ext uri="{28A0092B-C50C-407E-A947-70E740481C1C}">
+                          <a14:useLocalDpi xmlns:a14="http://schemas.microsoft.com/office/drawing/2010/main" val="0"/>
+                        </a:ext>
+                      </a:extLst>
+                    </a:blip>
+                    <a:stretch>
+                      <a:fillRect/>
+                    </a:stretch>
+                  </pic:blipFill>
+                  <pic:spPr>
+                    <a:xfrm>
+                      <a:off x="0" y="0"/>
+                      <a:ext cx="5760720" cy="2747645"/>
+                    </a:xfrm>
+                    <a:prstGeom prst="rect">
+                      <a:avLst/>
+                    </a:prstGeom>
+                  </pic:spPr>
+                </pic:pic>
+              </a:graphicData>
+            </a:graphic>
+          </wp:inline>
+        </w:drawing>
+      </w:r>
+    </w:p>
+    <w:p>
+      <w:pPr>
+        <w:rPr>
+          <w:rFonts w:asciiTheme="majorHAnsi" w:eastAsiaTheme="majorEastAsia" w:hAnsiTheme="majorHAnsi" w:cstheme="majorBidi"/>
           <w:color w:val="00B050"/>
-        </w:rPr>
-      </w:pPr>
-      <w:r>
-        <w:rPr>
-          <w:color w:val="00B050"/>
-        </w:rPr>
-        <w:t xml:space="preserve">Création de la clé d’installation de Catalina </w:t>
-      </w:r>
-    </w:p>
-    <w:p>
-      <w:r>
-        <w:t xml:space="preserve">Télécharger la version via l’App store et installer </w:t>
-      </w:r>
-      <w:proofErr w:type="spellStart"/>
-      <w:r>
-        <w:t>disk</w:t>
-      </w:r>
-      <w:proofErr w:type="spellEnd"/>
-      <w:r>
-        <w:t xml:space="preserve"> </w:t>
-      </w:r>
-      <w:proofErr w:type="spellStart"/>
-      <w:r>
-        <w:t>creator</w:t>
-      </w:r>
-      <w:proofErr w:type="spellEnd"/>
-      <w:r>
-        <w:t xml:space="preserve"> pour faire une clé </w:t>
-      </w:r>
-    </w:p>
-    <w:p>
-      <w:r>
-        <w:t xml:space="preserve">Ce qui créera une version </w:t>
-      </w:r>
-      <w:proofErr w:type="spellStart"/>
-      <w:r>
-        <w:t>bootable</w:t>
-      </w:r>
-      <w:proofErr w:type="spellEnd"/>
-      <w:r>
-        <w:t xml:space="preserve"> qui permettra de réinstaller Catalina pour notre cas</w:t>
-      </w:r>
+          <w:sz w:val="26"/>
+          <w:szCs w:val="26"/>
+        </w:rPr>
+      </w:pPr>
     </w:p>
     <w:p/>
     <w:p>
       <w:pPr>
         <w:pStyle w:val="Titre2"/>
-        <w:rPr>
-          <w:color w:val="00B050"/>
-        </w:rPr>
-      </w:pPr>
-      <w:r>
-        <w:rPr>
-          <w:color w:val="00B050"/>
-        </w:rPr>
-        <w:t>Utilisation des raccourcis Windows</w:t>
-      </w:r>
-      <w:r>
-        <w:rPr>
-          <w:color w:val="00B050"/>
-        </w:rPr>
-        <w:t xml:space="preserve"> avec </w:t>
-      </w:r>
-      <w:proofErr w:type="spellStart"/>
-      <w:r>
-        <w:rPr>
-          <w:color w:val="00B050"/>
-        </w:rPr>
-        <w:t>karabiner</w:t>
-      </w:r>
-      <w:proofErr w:type="spellEnd"/>
-      <w:r>
-        <w:rPr>
-          <w:color w:val="00B050"/>
-        </w:rPr>
-        <w:t xml:space="preserve"> </w:t>
-      </w:r>
-      <w:proofErr w:type="spellStart"/>
-      <w:r>
-        <w:rPr>
-          <w:color w:val="00B050"/>
-        </w:rPr>
-        <w:t>element</w:t>
-      </w:r>
-      <w:proofErr w:type="spellEnd"/>
-    </w:p>
-    <w:p>
-      <w:r>
-        <w:t>Il s’agit d’un logiciel qui nous aide à utiliser le mac en utilisent les raccourcis</w:t>
-      </w:r>
-      <w:r>
-        <w:t xml:space="preserve"> Windows</w:t>
-      </w:r>
-    </w:p>
-    <w:p>
-      <w:r>
-        <w:t>Il requière quelque autorisation n’émoient elles sont très simples à mettre en place</w:t>
-      </w:r>
-    </w:p>
-    <w:p>
-      <w:proofErr w:type="spellStart"/>
-      <w:r>
-        <w:t>Karabiner</w:t>
-      </w:r>
-      <w:proofErr w:type="spellEnd"/>
-      <w:r>
-        <w:t xml:space="preserve"> demande aussi de télécharger un pack de raccourcis</w:t>
-      </w:r>
-      <w:r>
-        <w:t xml:space="preserve"> à installer </w:t>
-      </w:r>
-    </w:p>
-    <w:p>
-      <w:r>
-        <w:t>Après sa les raccourcies Windows Standard devrais marcher</w:t>
-      </w:r>
-      <w:r>
-        <w:t xml:space="preserve">  </w:t>
-      </w:r>
-    </w:p>
-    <w:p/>
-    <w:p>
-      <w:pPr>
-        <w:pStyle w:val="Titre2"/>
-        <w:rPr>
-          <w:color w:val="00B050"/>
-        </w:rPr>
-      </w:pPr>
-      <w:r>
-        <w:rPr>
-          <w:color w:val="00B050"/>
-        </w:rPr>
+      </w:pPr>
+      <w:bookmarkStart w:id="11" w:name="_Toc59028644"/>
+      <w:r>
+        <w:lastRenderedPageBreak/>
         <w:t>Installation</w:t>
       </w:r>
-    </w:p>
-    <w:p>
+      <w:bookmarkEnd w:id="11"/>
+    </w:p>
+    <w:p>
+      <w:r>
+        <w:rPr>
+          <w:noProof/>
+          <w:lang w:eastAsia="fr-CH"/>
+        </w:rPr>
+        <w:drawing>
+          <wp:anchor distT="0" distB="0" distL="114300" distR="114300" simplePos="0" relativeHeight="251665408" behindDoc="0" locked="0" layoutInCell="1" allowOverlap="1">
+            <wp:simplePos x="0" y="0"/>
+            <wp:positionH relativeFrom="margin">
+              <wp:posOffset>2984195</wp:posOffset>
+            </wp:positionH>
+            <wp:positionV relativeFrom="paragraph">
+              <wp:posOffset>789153</wp:posOffset>
+            </wp:positionV>
+            <wp:extent cx="3152775" cy="1973580"/>
+            <wp:effectExtent l="0" t="0" r="9525" b="7620"/>
+            <wp:wrapTopAndBottom/>
+            <wp:docPr id="13" name="Image 13"/>
+            <wp:cNvGraphicFramePr>
+              <a:graphicFrameLocks xmlns:a="http://schemas.openxmlformats.org/drawingml/2006/main" noChangeAspect="1"/>
+            </wp:cNvGraphicFramePr>
+            <a:graphic xmlns:a="http://schemas.openxmlformats.org/drawingml/2006/main">
+              <a:graphicData uri="http://schemas.openxmlformats.org/drawingml/2006/picture">
+                <pic:pic xmlns:pic="http://schemas.openxmlformats.org/drawingml/2006/picture">
+                  <pic:nvPicPr>
+                    <pic:cNvPr id="13" name="Capture d’écran 2020-12-16 à 15.58.22.png"/>
+                    <pic:cNvPicPr/>
+                  </pic:nvPicPr>
+                  <pic:blipFill>
+                    <a:blip r:embed="rId15" cstate="print">
+                      <a:extLst>
+                        <a:ext uri="{28A0092B-C50C-407E-A947-70E740481C1C}">
+                          <a14:useLocalDpi xmlns:a14="http://schemas.microsoft.com/office/drawing/2010/main" val="0"/>
+                        </a:ext>
+                      </a:extLst>
+                    </a:blip>
+                    <a:stretch>
+                      <a:fillRect/>
+                    </a:stretch>
+                  </pic:blipFill>
+                  <pic:spPr>
+                    <a:xfrm>
+                      <a:off x="0" y="0"/>
+                      <a:ext cx="3152775" cy="1973580"/>
+                    </a:xfrm>
+                    <a:prstGeom prst="rect">
+                      <a:avLst/>
+                    </a:prstGeom>
+                  </pic:spPr>
+                </pic:pic>
+              </a:graphicData>
+            </a:graphic>
+            <wp14:sizeRelH relativeFrom="margin">
+              <wp14:pctWidth>0</wp14:pctWidth>
+            </wp14:sizeRelH>
+            <wp14:sizeRelV relativeFrom="margin">
+              <wp14:pctHeight>0</wp14:pctHeight>
+            </wp14:sizeRelV>
+          </wp:anchor>
+        </w:drawing>
+      </w:r>
+      <w:r>
+        <w:rPr>
+          <w:noProof/>
+          <w:lang w:eastAsia="fr-CH"/>
+        </w:rPr>
+        <w:drawing>
+          <wp:anchor distT="0" distB="0" distL="114300" distR="114300" simplePos="0" relativeHeight="251666432" behindDoc="0" locked="0" layoutInCell="1" allowOverlap="1">
+            <wp:simplePos x="0" y="0"/>
+            <wp:positionH relativeFrom="margin">
+              <wp:posOffset>-409219</wp:posOffset>
+            </wp:positionH>
+            <wp:positionV relativeFrom="page">
+              <wp:posOffset>1923389</wp:posOffset>
+            </wp:positionV>
+            <wp:extent cx="3107055" cy="1945005"/>
+            <wp:effectExtent l="0" t="0" r="0" b="0"/>
+            <wp:wrapTopAndBottom/>
+            <wp:docPr id="12" name="Image 12"/>
+            <wp:cNvGraphicFramePr>
+              <a:graphicFrameLocks xmlns:a="http://schemas.openxmlformats.org/drawingml/2006/main" noChangeAspect="1"/>
+            </wp:cNvGraphicFramePr>
+            <a:graphic xmlns:a="http://schemas.openxmlformats.org/drawingml/2006/main">
+              <a:graphicData uri="http://schemas.openxmlformats.org/drawingml/2006/picture">
+                <pic:pic xmlns:pic="http://schemas.openxmlformats.org/drawingml/2006/picture">
+                  <pic:nvPicPr>
+                    <pic:cNvPr id="12" name="Capture d’écran 2020-12-16 à 15.57.50.png"/>
+                    <pic:cNvPicPr/>
+                  </pic:nvPicPr>
+                  <pic:blipFill>
+                    <a:blip r:embed="rId16" cstate="print">
+                      <a:extLst>
+                        <a:ext uri="{28A0092B-C50C-407E-A947-70E740481C1C}">
+                          <a14:useLocalDpi xmlns:a14="http://schemas.microsoft.com/office/drawing/2010/main" val="0"/>
+                        </a:ext>
+                      </a:extLst>
+                    </a:blip>
+                    <a:stretch>
+                      <a:fillRect/>
+                    </a:stretch>
+                  </pic:blipFill>
+                  <pic:spPr>
+                    <a:xfrm>
+                      <a:off x="0" y="0"/>
+                      <a:ext cx="3107055" cy="1945005"/>
+                    </a:xfrm>
+                    <a:prstGeom prst="rect">
+                      <a:avLst/>
+                    </a:prstGeom>
+                  </pic:spPr>
+                </pic:pic>
+              </a:graphicData>
+            </a:graphic>
+            <wp14:sizeRelH relativeFrom="margin">
+              <wp14:pctWidth>0</wp14:pctWidth>
+            </wp14:sizeRelH>
+            <wp14:sizeRelV relativeFrom="margin">
+              <wp14:pctHeight>0</wp14:pctHeight>
+            </wp14:sizeRelV>
+          </wp:anchor>
+        </w:drawing>
+      </w:r>
       <w:r>
         <w:rPr>
           <w:b/>
@@ -465,59 +1911,26 @@
         <w:t>des utilisateurs</w:t>
       </w:r>
       <w:r>
-        <w:t xml:space="preserve"> : </w:t>
-      </w:r>
-      <w:proofErr w:type="spellStart"/>
-      <w:r>
-        <w:t>User_Admin</w:t>
-      </w:r>
-      <w:proofErr w:type="spellEnd"/>
-      <w:r>
-        <w:t xml:space="preserve"> pour </w:t>
-      </w:r>
-      <w:proofErr w:type="spellStart"/>
-      <w:r>
-        <w:t>tout</w:t>
-      </w:r>
-      <w:proofErr w:type="spellEnd"/>
-      <w:r>
-        <w:t xml:space="preserve"> les manipulations qui demande les droits </w:t>
-      </w:r>
-      <w:proofErr w:type="spellStart"/>
-      <w:r>
-        <w:t>admininistrateur</w:t>
-      </w:r>
-      <w:proofErr w:type="spellEnd"/>
-      <w:r>
-        <w:t xml:space="preserve">, </w:t>
-      </w:r>
-      <w:proofErr w:type="spellStart"/>
-      <w:r>
-        <w:t>User_Standard</w:t>
-      </w:r>
-      <w:proofErr w:type="spellEnd"/>
+        <w:t> : User_Admin</w:t>
+      </w:r>
+      <w:r>
+        <w:t xml:space="preserve"> pour tout les manipulations qui demande les droits admininistrateur</w:t>
+      </w:r>
+      <w:r>
+        <w:t>, User_Standard</w:t>
+      </w:r>
       <w:r>
         <w:t xml:space="preserve"> pour l’utilisation normal,</w:t>
       </w:r>
       <w:r>
-        <w:t xml:space="preserve"> </w:t>
-      </w:r>
-      <w:proofErr w:type="spellStart"/>
-      <w:r>
-        <w:t>User_Kid</w:t>
-      </w:r>
-      <w:proofErr w:type="spellEnd"/>
+        <w:t xml:space="preserve"> User_Kid</w:t>
+      </w:r>
       <w:r>
         <w:t xml:space="preserve"> pour les enfants avec un contrôle parentale (limite de temps),</w:t>
       </w:r>
       <w:r>
-        <w:t xml:space="preserve"> </w:t>
-      </w:r>
-      <w:proofErr w:type="spellStart"/>
-      <w:r>
-        <w:t>User_Partage</w:t>
-      </w:r>
-      <w:proofErr w:type="spellEnd"/>
+        <w:t xml:space="preserve"> User_Partage</w:t>
+      </w:r>
       <w:r>
         <w:t xml:space="preserve"> pour les partages</w:t>
       </w:r>
@@ -525,7 +1938,461 @@
         <w:t>.</w:t>
       </w:r>
     </w:p>
-    <w:p/>
+    <w:p>
+      <w:r>
+        <w:rPr>
+          <w:noProof/>
+          <w:lang w:eastAsia="fr-CH"/>
+        </w:rPr>
+        <w:drawing>
+          <wp:anchor distT="0" distB="0" distL="114300" distR="114300" simplePos="0" relativeHeight="251663360" behindDoc="0" locked="0" layoutInCell="1" allowOverlap="1">
+            <wp:simplePos x="0" y="0"/>
+            <wp:positionH relativeFrom="margin">
+              <wp:posOffset>2910840</wp:posOffset>
+            </wp:positionH>
+            <wp:positionV relativeFrom="paragraph">
+              <wp:posOffset>2544496</wp:posOffset>
+            </wp:positionV>
+            <wp:extent cx="3295015" cy="2063115"/>
+            <wp:effectExtent l="0" t="0" r="635" b="0"/>
+            <wp:wrapTopAndBottom/>
+            <wp:docPr id="15" name="Image 15"/>
+            <wp:cNvGraphicFramePr>
+              <a:graphicFrameLocks xmlns:a="http://schemas.openxmlformats.org/drawingml/2006/main" noChangeAspect="1"/>
+            </wp:cNvGraphicFramePr>
+            <a:graphic xmlns:a="http://schemas.openxmlformats.org/drawingml/2006/main">
+              <a:graphicData uri="http://schemas.openxmlformats.org/drawingml/2006/picture">
+                <pic:pic xmlns:pic="http://schemas.openxmlformats.org/drawingml/2006/picture">
+                  <pic:nvPicPr>
+                    <pic:cNvPr id="15" name="Capture d’écran 2020-12-16 à 15.59.21.png"/>
+                    <pic:cNvPicPr/>
+                  </pic:nvPicPr>
+                  <pic:blipFill>
+                    <a:blip r:embed="rId17">
+                      <a:extLst>
+                        <a:ext uri="{28A0092B-C50C-407E-A947-70E740481C1C}">
+                          <a14:useLocalDpi xmlns:a14="http://schemas.microsoft.com/office/drawing/2010/main" val="0"/>
+                        </a:ext>
+                      </a:extLst>
+                    </a:blip>
+                    <a:stretch>
+                      <a:fillRect/>
+                    </a:stretch>
+                  </pic:blipFill>
+                  <pic:spPr>
+                    <a:xfrm>
+                      <a:off x="0" y="0"/>
+                      <a:ext cx="3295015" cy="2063115"/>
+                    </a:xfrm>
+                    <a:prstGeom prst="rect">
+                      <a:avLst/>
+                    </a:prstGeom>
+                  </pic:spPr>
+                </pic:pic>
+              </a:graphicData>
+            </a:graphic>
+            <wp14:sizeRelH relativeFrom="margin">
+              <wp14:pctWidth>0</wp14:pctWidth>
+            </wp14:sizeRelH>
+            <wp14:sizeRelV relativeFrom="margin">
+              <wp14:pctHeight>0</wp14:pctHeight>
+            </wp14:sizeRelV>
+          </wp:anchor>
+        </w:drawing>
+      </w:r>
+      <w:r>
+        <w:rPr>
+          <w:noProof/>
+          <w:lang w:eastAsia="fr-CH"/>
+        </w:rPr>
+        <w:drawing>
+          <wp:anchor distT="0" distB="0" distL="114300" distR="114300" simplePos="0" relativeHeight="251664384" behindDoc="0" locked="0" layoutInCell="1" allowOverlap="1">
+            <wp:simplePos x="0" y="0"/>
+            <wp:positionH relativeFrom="margin">
+              <wp:posOffset>-494437</wp:posOffset>
+            </wp:positionH>
+            <wp:positionV relativeFrom="paragraph">
+              <wp:posOffset>2561005</wp:posOffset>
+            </wp:positionV>
+            <wp:extent cx="3236595" cy="2026285"/>
+            <wp:effectExtent l="0" t="0" r="1905" b="0"/>
+            <wp:wrapTopAndBottom/>
+            <wp:docPr id="14" name="Image 14"/>
+            <wp:cNvGraphicFramePr>
+              <a:graphicFrameLocks xmlns:a="http://schemas.openxmlformats.org/drawingml/2006/main" noChangeAspect="1"/>
+            </wp:cNvGraphicFramePr>
+            <a:graphic xmlns:a="http://schemas.openxmlformats.org/drawingml/2006/main">
+              <a:graphicData uri="http://schemas.openxmlformats.org/drawingml/2006/picture">
+                <pic:pic xmlns:pic="http://schemas.openxmlformats.org/drawingml/2006/picture">
+                  <pic:nvPicPr>
+                    <pic:cNvPr id="14" name="Capture d’écran 2020-12-16 à 15.58.52.png"/>
+                    <pic:cNvPicPr/>
+                  </pic:nvPicPr>
+                  <pic:blipFill>
+                    <a:blip r:embed="rId18" cstate="print">
+                      <a:extLst>
+                        <a:ext uri="{28A0092B-C50C-407E-A947-70E740481C1C}">
+                          <a14:useLocalDpi xmlns:a14="http://schemas.microsoft.com/office/drawing/2010/main" val="0"/>
+                        </a:ext>
+                      </a:extLst>
+                    </a:blip>
+                    <a:stretch>
+                      <a:fillRect/>
+                    </a:stretch>
+                  </pic:blipFill>
+                  <pic:spPr>
+                    <a:xfrm>
+                      <a:off x="0" y="0"/>
+                      <a:ext cx="3236595" cy="2026285"/>
+                    </a:xfrm>
+                    <a:prstGeom prst="rect">
+                      <a:avLst/>
+                    </a:prstGeom>
+                  </pic:spPr>
+                </pic:pic>
+              </a:graphicData>
+            </a:graphic>
+            <wp14:sizeRelH relativeFrom="margin">
+              <wp14:pctWidth>0</wp14:pctWidth>
+            </wp14:sizeRelH>
+            <wp14:sizeRelV relativeFrom="margin">
+              <wp14:pctHeight>0</wp14:pctHeight>
+            </wp14:sizeRelV>
+          </wp:anchor>
+        </w:drawing>
+      </w:r>
+    </w:p>
+    <w:p>
+      <w:r>
+        <w:br w:type="page"/>
+      </w:r>
+    </w:p>
+    <w:p>
+      <w:pPr>
+        <w:pStyle w:val="Titre2"/>
+      </w:pPr>
+    </w:p>
+    <w:p>
+      <w:pPr>
+        <w:pStyle w:val="Titre2"/>
+      </w:pPr>
+      <w:bookmarkStart w:id="12" w:name="_Toc59028645"/>
+      <w:r>
+        <w:t>Gestion des disques</w:t>
+      </w:r>
+      <w:bookmarkEnd w:id="12"/>
+    </w:p>
+    <w:p>
+      <w:r>
+        <w:rPr>
+          <w:noProof/>
+          <w:lang w:eastAsia="fr-CH"/>
+        </w:rPr>
+        <w:drawing>
+          <wp:anchor distT="0" distB="0" distL="114300" distR="114300" simplePos="0" relativeHeight="251660288" behindDoc="0" locked="0" layoutInCell="1" allowOverlap="1">
+            <wp:simplePos x="0" y="0"/>
+            <wp:positionH relativeFrom="margin">
+              <wp:posOffset>1323213</wp:posOffset>
+            </wp:positionH>
+            <wp:positionV relativeFrom="paragraph">
+              <wp:posOffset>2128724</wp:posOffset>
+            </wp:positionV>
+            <wp:extent cx="3458845" cy="1945005"/>
+            <wp:effectExtent l="0" t="0" r="8255" b="0"/>
+            <wp:wrapTopAndBottom/>
+            <wp:docPr id="18" name="Image 18"/>
+            <wp:cNvGraphicFramePr>
+              <a:graphicFrameLocks xmlns:a="http://schemas.openxmlformats.org/drawingml/2006/main" noChangeAspect="1"/>
+            </wp:cNvGraphicFramePr>
+            <a:graphic xmlns:a="http://schemas.openxmlformats.org/drawingml/2006/main">
+              <a:graphicData uri="http://schemas.openxmlformats.org/drawingml/2006/picture">
+                <pic:pic xmlns:pic="http://schemas.openxmlformats.org/drawingml/2006/picture">
+                  <pic:nvPicPr>
+                    <pic:cNvPr id="18" name="Capture d’écran 2020-12-16 à 16.03.54.png"/>
+                    <pic:cNvPicPr/>
+                  </pic:nvPicPr>
+                  <pic:blipFill>
+                    <a:blip r:embed="rId19" cstate="print">
+                      <a:extLst>
+                        <a:ext uri="{28A0092B-C50C-407E-A947-70E740481C1C}">
+                          <a14:useLocalDpi xmlns:a14="http://schemas.microsoft.com/office/drawing/2010/main" val="0"/>
+                        </a:ext>
+                      </a:extLst>
+                    </a:blip>
+                    <a:stretch>
+                      <a:fillRect/>
+                    </a:stretch>
+                  </pic:blipFill>
+                  <pic:spPr>
+                    <a:xfrm>
+                      <a:off x="0" y="0"/>
+                      <a:ext cx="3458845" cy="1945005"/>
+                    </a:xfrm>
+                    <a:prstGeom prst="rect">
+                      <a:avLst/>
+                    </a:prstGeom>
+                  </pic:spPr>
+                </pic:pic>
+              </a:graphicData>
+            </a:graphic>
+            <wp14:sizeRelH relativeFrom="margin">
+              <wp14:pctWidth>0</wp14:pctWidth>
+            </wp14:sizeRelH>
+            <wp14:sizeRelV relativeFrom="margin">
+              <wp14:pctHeight>0</wp14:pctHeight>
+            </wp14:sizeRelV>
+          </wp:anchor>
+        </w:drawing>
+      </w:r>
+      <w:r>
+        <w:rPr>
+          <w:noProof/>
+          <w:lang w:eastAsia="fr-CH"/>
+        </w:rPr>
+        <w:drawing>
+          <wp:anchor distT="0" distB="0" distL="114300" distR="114300" simplePos="0" relativeHeight="251661312" behindDoc="0" locked="0" layoutInCell="1" allowOverlap="1">
+            <wp:simplePos x="0" y="0"/>
+            <wp:positionH relativeFrom="page">
+              <wp:posOffset>4068547</wp:posOffset>
+            </wp:positionH>
+            <wp:positionV relativeFrom="paragraph">
+              <wp:posOffset>224155</wp:posOffset>
+            </wp:positionV>
+            <wp:extent cx="3239385" cy="1750873"/>
+            <wp:effectExtent l="0" t="0" r="0" b="1905"/>
+            <wp:wrapTopAndBottom/>
+            <wp:docPr id="17" name="Image 17"/>
+            <wp:cNvGraphicFramePr>
+              <a:graphicFrameLocks xmlns:a="http://schemas.openxmlformats.org/drawingml/2006/main" noChangeAspect="1"/>
+            </wp:cNvGraphicFramePr>
+            <a:graphic xmlns:a="http://schemas.openxmlformats.org/drawingml/2006/main">
+              <a:graphicData uri="http://schemas.openxmlformats.org/drawingml/2006/picture">
+                <pic:pic xmlns:pic="http://schemas.openxmlformats.org/drawingml/2006/picture">
+                  <pic:nvPicPr>
+                    <pic:cNvPr id="17" name="Capture d’écran 2020-12-16 à 16.02.45.png"/>
+                    <pic:cNvPicPr/>
+                  </pic:nvPicPr>
+                  <pic:blipFill>
+                    <a:blip r:embed="rId20" cstate="print">
+                      <a:extLst>
+                        <a:ext uri="{28A0092B-C50C-407E-A947-70E740481C1C}">
+                          <a14:useLocalDpi xmlns:a14="http://schemas.microsoft.com/office/drawing/2010/main" val="0"/>
+                        </a:ext>
+                      </a:extLst>
+                    </a:blip>
+                    <a:stretch>
+                      <a:fillRect/>
+                    </a:stretch>
+                  </pic:blipFill>
+                  <pic:spPr>
+                    <a:xfrm>
+                      <a:off x="0" y="0"/>
+                      <a:ext cx="3239385" cy="1750873"/>
+                    </a:xfrm>
+                    <a:prstGeom prst="rect">
+                      <a:avLst/>
+                    </a:prstGeom>
+                  </pic:spPr>
+                </pic:pic>
+              </a:graphicData>
+            </a:graphic>
+            <wp14:sizeRelH relativeFrom="margin">
+              <wp14:pctWidth>0</wp14:pctWidth>
+            </wp14:sizeRelH>
+            <wp14:sizeRelV relativeFrom="margin">
+              <wp14:pctHeight>0</wp14:pctHeight>
+            </wp14:sizeRelV>
+          </wp:anchor>
+        </w:drawing>
+      </w:r>
+      <w:r>
+        <w:rPr>
+          <w:noProof/>
+          <w:lang w:eastAsia="fr-CH"/>
+        </w:rPr>
+        <w:drawing>
+          <wp:anchor distT="0" distB="0" distL="114300" distR="114300" simplePos="0" relativeHeight="251662336" behindDoc="0" locked="0" layoutInCell="1" allowOverlap="1">
+            <wp:simplePos x="0" y="0"/>
+            <wp:positionH relativeFrom="margin">
+              <wp:posOffset>-519278</wp:posOffset>
+            </wp:positionH>
+            <wp:positionV relativeFrom="paragraph">
+              <wp:posOffset>233680</wp:posOffset>
+            </wp:positionV>
+            <wp:extent cx="3536950" cy="1741170"/>
+            <wp:effectExtent l="0" t="0" r="6350" b="0"/>
+            <wp:wrapTopAndBottom/>
+            <wp:docPr id="16" name="Image 16"/>
+            <wp:cNvGraphicFramePr>
+              <a:graphicFrameLocks xmlns:a="http://schemas.openxmlformats.org/drawingml/2006/main" noChangeAspect="1"/>
+            </wp:cNvGraphicFramePr>
+            <a:graphic xmlns:a="http://schemas.openxmlformats.org/drawingml/2006/main">
+              <a:graphicData uri="http://schemas.openxmlformats.org/drawingml/2006/picture">
+                <pic:pic xmlns:pic="http://schemas.openxmlformats.org/drawingml/2006/picture">
+                  <pic:nvPicPr>
+                    <pic:cNvPr id="16" name="Capture d’écran 2020-12-16 à 16.02.12.png"/>
+                    <pic:cNvPicPr/>
+                  </pic:nvPicPr>
+                  <pic:blipFill>
+                    <a:blip r:embed="rId21" cstate="print">
+                      <a:extLst>
+                        <a:ext uri="{28A0092B-C50C-407E-A947-70E740481C1C}">
+                          <a14:useLocalDpi xmlns:a14="http://schemas.microsoft.com/office/drawing/2010/main" val="0"/>
+                        </a:ext>
+                      </a:extLst>
+                    </a:blip>
+                    <a:stretch>
+                      <a:fillRect/>
+                    </a:stretch>
+                  </pic:blipFill>
+                  <pic:spPr>
+                    <a:xfrm>
+                      <a:off x="0" y="0"/>
+                      <a:ext cx="3536950" cy="1741170"/>
+                    </a:xfrm>
+                    <a:prstGeom prst="rect">
+                      <a:avLst/>
+                    </a:prstGeom>
+                  </pic:spPr>
+                </pic:pic>
+              </a:graphicData>
+            </a:graphic>
+            <wp14:sizeRelH relativeFrom="margin">
+              <wp14:pctWidth>0</wp14:pctWidth>
+            </wp14:sizeRelH>
+            <wp14:sizeRelV relativeFrom="margin">
+              <wp14:pctHeight>0</wp14:pctHeight>
+            </wp14:sizeRelV>
+          </wp:anchor>
+        </w:drawing>
+      </w:r>
+    </w:p>
+    <w:p>
+      <w:r>
+        <w:rPr>
+          <w:noProof/>
+          <w:lang w:eastAsia="fr-CH"/>
+        </w:rPr>
+        <w:drawing>
+          <wp:anchor distT="0" distB="0" distL="114300" distR="114300" simplePos="0" relativeHeight="251659264" behindDoc="0" locked="0" layoutInCell="1" allowOverlap="1">
+            <wp:simplePos x="0" y="0"/>
+            <wp:positionH relativeFrom="margin">
+              <wp:posOffset>1373759</wp:posOffset>
+            </wp:positionH>
+            <wp:positionV relativeFrom="paragraph">
+              <wp:posOffset>4000399</wp:posOffset>
+            </wp:positionV>
+            <wp:extent cx="3343275" cy="1645920"/>
+            <wp:effectExtent l="0" t="0" r="9525" b="0"/>
+            <wp:wrapTopAndBottom/>
+            <wp:docPr id="19" name="Image 19"/>
+            <wp:cNvGraphicFramePr>
+              <a:graphicFrameLocks xmlns:a="http://schemas.openxmlformats.org/drawingml/2006/main" noChangeAspect="1"/>
+            </wp:cNvGraphicFramePr>
+            <a:graphic xmlns:a="http://schemas.openxmlformats.org/drawingml/2006/main">
+              <a:graphicData uri="http://schemas.openxmlformats.org/drawingml/2006/picture">
+                <pic:pic xmlns:pic="http://schemas.openxmlformats.org/drawingml/2006/picture">
+                  <pic:nvPicPr>
+                    <pic:cNvPr id="19" name="Capture d’écran 2020-12-16 à 16.04.42.png"/>
+                    <pic:cNvPicPr/>
+                  </pic:nvPicPr>
+                  <pic:blipFill>
+                    <a:blip r:embed="rId22" cstate="print">
+                      <a:extLst>
+                        <a:ext uri="{28A0092B-C50C-407E-A947-70E740481C1C}">
+                          <a14:useLocalDpi xmlns:a14="http://schemas.microsoft.com/office/drawing/2010/main" val="0"/>
+                        </a:ext>
+                      </a:extLst>
+                    </a:blip>
+                    <a:stretch>
+                      <a:fillRect/>
+                    </a:stretch>
+                  </pic:blipFill>
+                  <pic:spPr>
+                    <a:xfrm>
+                      <a:off x="0" y="0"/>
+                      <a:ext cx="3343275" cy="1645920"/>
+                    </a:xfrm>
+                    <a:prstGeom prst="rect">
+                      <a:avLst/>
+                    </a:prstGeom>
+                  </pic:spPr>
+                </pic:pic>
+              </a:graphicData>
+            </a:graphic>
+            <wp14:sizeRelH relativeFrom="margin">
+              <wp14:pctWidth>0</wp14:pctWidth>
+            </wp14:sizeRelH>
+            <wp14:sizeRelV relativeFrom="margin">
+              <wp14:pctHeight>0</wp14:pctHeight>
+            </wp14:sizeRelV>
+          </wp:anchor>
+        </w:drawing>
+      </w:r>
+    </w:p>
+    <w:p>
+      <w:r>
+        <w:rPr>
+          <w:noProof/>
+          <w:lang w:eastAsia="fr-CH"/>
+        </w:rPr>
+        <w:drawing>
+          <wp:anchor distT="0" distB="0" distL="114300" distR="114300" simplePos="0" relativeHeight="251658240" behindDoc="0" locked="0" layoutInCell="1" allowOverlap="1">
+            <wp:simplePos x="0" y="0"/>
+            <wp:positionH relativeFrom="margin">
+              <wp:posOffset>1316736</wp:posOffset>
+            </wp:positionH>
+            <wp:positionV relativeFrom="paragraph">
+              <wp:posOffset>1833219</wp:posOffset>
+            </wp:positionV>
+            <wp:extent cx="3364865" cy="1676400"/>
+            <wp:effectExtent l="0" t="0" r="6985" b="0"/>
+            <wp:wrapTopAndBottom/>
+            <wp:docPr id="20" name="Image 20"/>
+            <wp:cNvGraphicFramePr>
+              <a:graphicFrameLocks xmlns:a="http://schemas.openxmlformats.org/drawingml/2006/main" noChangeAspect="1"/>
+            </wp:cNvGraphicFramePr>
+            <a:graphic xmlns:a="http://schemas.openxmlformats.org/drawingml/2006/main">
+              <a:graphicData uri="http://schemas.openxmlformats.org/drawingml/2006/picture">
+                <pic:pic xmlns:pic="http://schemas.openxmlformats.org/drawingml/2006/picture">
+                  <pic:nvPicPr>
+                    <pic:cNvPr id="20" name="Capture d’écran 2020-12-16 à 16.05.11.png"/>
+                    <pic:cNvPicPr/>
+                  </pic:nvPicPr>
+                  <pic:blipFill>
+                    <a:blip r:embed="rId23" cstate="print">
+                      <a:extLst>
+                        <a:ext uri="{28A0092B-C50C-407E-A947-70E740481C1C}">
+                          <a14:useLocalDpi xmlns:a14="http://schemas.microsoft.com/office/drawing/2010/main" val="0"/>
+                        </a:ext>
+                      </a:extLst>
+                    </a:blip>
+                    <a:stretch>
+                      <a:fillRect/>
+                    </a:stretch>
+                  </pic:blipFill>
+                  <pic:spPr>
+                    <a:xfrm>
+                      <a:off x="0" y="0"/>
+                      <a:ext cx="3364865" cy="1676400"/>
+                    </a:xfrm>
+                    <a:prstGeom prst="rect">
+                      <a:avLst/>
+                    </a:prstGeom>
+                  </pic:spPr>
+                </pic:pic>
+              </a:graphicData>
+            </a:graphic>
+            <wp14:sizeRelH relativeFrom="margin">
+              <wp14:pctWidth>0</wp14:pctWidth>
+            </wp14:sizeRelH>
+            <wp14:sizeRelV relativeFrom="margin">
+              <wp14:pctHeight>0</wp14:pctHeight>
+            </wp14:sizeRelV>
+          </wp:anchor>
+        </w:drawing>
+      </w:r>
+    </w:p>
     <w:p/>
     <w:p/>
     <w:sectPr>
@@ -1073,7 +2940,7 @@
     <w:uiPriority w:val="9"/>
     <w:unhideWhenUsed/>
     <w:qFormat/>
-    <w:rsid w:val="00694AF5"/>
+    <w:rsid w:val="005D3D87"/>
     <w:pPr>
       <w:keepNext/>
       <w:keepLines/>
@@ -1082,7 +2949,7 @@
     </w:pPr>
     <w:rPr>
       <w:rFonts w:asciiTheme="majorHAnsi" w:eastAsiaTheme="majorEastAsia" w:hAnsiTheme="majorHAnsi" w:cstheme="majorBidi"/>
-      <w:color w:val="2E74B5" w:themeColor="accent1" w:themeShade="BF"/>
+      <w:color w:val="00B050"/>
       <w:sz w:val="26"/>
       <w:szCs w:val="26"/>
     </w:rPr>
@@ -1210,12 +3077,63 @@
     <w:basedOn w:val="Policepardfaut"/>
     <w:link w:val="Titre2"/>
     <w:uiPriority w:val="9"/>
-    <w:rsid w:val="00694AF5"/>
+    <w:rsid w:val="005D3D87"/>
     <w:rPr>
       <w:rFonts w:asciiTheme="majorHAnsi" w:eastAsiaTheme="majorEastAsia" w:hAnsiTheme="majorHAnsi" w:cstheme="majorBidi"/>
-      <w:color w:val="2E74B5" w:themeColor="accent1" w:themeShade="BF"/>
+      <w:color w:val="00B050"/>
       <w:sz w:val="26"/>
       <w:szCs w:val="26"/>
+    </w:rPr>
+  </w:style>
+  <w:style w:type="paragraph" w:styleId="En-ttedetabledesmatires">
+    <w:name w:val="TOC Heading"/>
+    <w:basedOn w:val="Titre1"/>
+    <w:next w:val="Normal"/>
+    <w:uiPriority w:val="39"/>
+    <w:unhideWhenUsed/>
+    <w:qFormat/>
+    <w:rsid w:val="00250FA6"/>
+    <w:pPr>
+      <w:outlineLvl w:val="9"/>
+    </w:pPr>
+    <w:rPr>
+      <w:lang w:eastAsia="fr-CH"/>
+    </w:rPr>
+  </w:style>
+  <w:style w:type="paragraph" w:styleId="TM1">
+    <w:name w:val="toc 1"/>
+    <w:basedOn w:val="Normal"/>
+    <w:next w:val="Normal"/>
+    <w:autoRedefine/>
+    <w:uiPriority w:val="39"/>
+    <w:unhideWhenUsed/>
+    <w:rsid w:val="00250FA6"/>
+    <w:pPr>
+      <w:spacing w:after="100"/>
+    </w:pPr>
+  </w:style>
+  <w:style w:type="paragraph" w:styleId="TM2">
+    <w:name w:val="toc 2"/>
+    <w:basedOn w:val="Normal"/>
+    <w:next w:val="Normal"/>
+    <w:autoRedefine/>
+    <w:uiPriority w:val="39"/>
+    <w:unhideWhenUsed/>
+    <w:rsid w:val="00250FA6"/>
+    <w:pPr>
+      <w:spacing w:after="100"/>
+      <w:ind w:left="220"/>
+    </w:pPr>
+  </w:style>
+  <w:style w:type="character" w:styleId="Lienhypertexte">
+    <w:name w:val="Hyperlink"/>
+    <w:basedOn w:val="Policepardfaut"/>
+    <w:uiPriority w:val="99"/>
+    <w:unhideWhenUsed/>
+    <w:rsid w:val="00250FA6"/>
+    <w:rPr>
+      <w:color w:val="0563C1" w:themeColor="hyperlink"/>
+      <w:u w:val="single"/>
     </w:rPr>
   </w:style>
 </w:styles>
@@ -1487,7 +3405,7 @@
 </file>
 
 <file path=customXml/itemProps1.xml><?xml version="1.0" encoding="utf-8"?>
-<ds:datastoreItem xmlns:ds="http://schemas.openxmlformats.org/officeDocument/2006/customXml" ds:itemID="{1028607D-22AA-4B03-8C1D-B8FFE6BCF9CD}">
+<ds:datastoreItem xmlns:ds="http://schemas.openxmlformats.org/officeDocument/2006/customXml" ds:itemID="{7B17777F-2313-47ED-A7F8-2CBC09041E8A}">
   <ds:schemaRefs>
     <ds:schemaRef ds:uri="http://schemas.openxmlformats.org/officeDocument/2006/bibliography"/>
   </ds:schemaRefs>

</xml_diff>